<commit_message>
Auto commit on 2025-03-28
</commit_message>
<xml_diff>
--- a/光技术与光纤通信理论/第一次实验报告含作业20250322.docx
+++ b/光技术与光纤通信理论/第一次实验报告含作业20250322.docx
@@ -162,7 +162,26 @@
           <w:szCs w:val="32"/>
           <w:u w:val="single"/>
         </w:rPr>
-        <w:t xml:space="preserve">                     </w:t>
+        <w:t xml:space="preserve">        </w:t>
+      </w:r>
+      <w:r>
+        <w:rPr>
+          <w:rFonts w:hint="eastAsia" w:ascii="Times New Roman" w:hAnsi="Times New Roman" w:cs="Times New Roman"/>
+          <w:sz w:val="32"/>
+          <w:szCs w:val="32"/>
+          <w:u w:val="single"/>
+          <w:lang w:val="en-US" w:eastAsia="zh-CN"/>
+        </w:rPr>
+        <w:t>何予琦</w:t>
+      </w:r>
+      <w:r>
+        <w:rPr>
+          <w:rFonts w:hint="eastAsia" w:ascii="Times New Roman" w:hAnsi="Times New Roman" w:cs="Times New Roman"/>
+          <w:sz w:val="32"/>
+          <w:szCs w:val="32"/>
+          <w:u w:val="single"/>
+        </w:rPr>
+        <w:t xml:space="preserve">       </w:t>
       </w:r>
     </w:p>
     <w:p>
@@ -201,7 +220,45 @@
           <w:szCs w:val="32"/>
           <w:u w:val="single"/>
         </w:rPr>
-        <w:t xml:space="preserve">                    </w:t>
+        <w:t xml:space="preserve">  </w:t>
+      </w:r>
+      <w:r>
+        <w:rPr>
+          <w:rFonts w:hint="eastAsia" w:ascii="Times New Roman" w:hAnsi="Times New Roman" w:cs="Times New Roman"/>
+          <w:sz w:val="32"/>
+          <w:szCs w:val="32"/>
+          <w:u w:val="single"/>
+          <w:lang w:val="en-US" w:eastAsia="zh-CN"/>
+        </w:rPr>
+        <w:t xml:space="preserve">  </w:t>
+      </w:r>
+      <w:r>
+        <w:rPr>
+          <w:rFonts w:hint="eastAsia" w:ascii="Times New Roman" w:hAnsi="Times New Roman" w:cs="Times New Roman"/>
+          <w:sz w:val="32"/>
+          <w:szCs w:val="32"/>
+          <w:u w:val="single"/>
+        </w:rPr>
+        <w:t xml:space="preserve">  </w:t>
+      </w:r>
+      <w:r>
+        <w:rPr>
+          <w:rFonts w:hint="eastAsia" w:ascii="Times New Roman" w:hAnsi="Times New Roman" w:cs="Times New Roman"/>
+          <w:sz w:val="32"/>
+          <w:szCs w:val="32"/>
+          <w:u w:val="single"/>
+          <w:lang w:val="en-US" w:eastAsia="zh-CN"/>
+        </w:rPr>
+        <w:t xml:space="preserve">20221060041  </w:t>
+      </w:r>
+      <w:r>
+        <w:rPr>
+          <w:rFonts w:hint="eastAsia" w:ascii="Times New Roman" w:hAnsi="Times New Roman" w:cs="Times New Roman"/>
+          <w:sz w:val="32"/>
+          <w:szCs w:val="32"/>
+          <w:u w:val="single"/>
+        </w:rPr>
+        <w:t xml:space="preserve">  </w:t>
       </w:r>
     </w:p>
     <w:p>
@@ -300,8 +357,9 @@
           <w:sz w:val="32"/>
           <w:szCs w:val="32"/>
           <w:u w:val="single"/>
-        </w:rPr>
-        <w:t xml:space="preserve">   </w:t>
+          <w:lang w:val="en-US" w:eastAsia="zh-CN"/>
+        </w:rPr>
+        <w:t>2025</w:t>
       </w:r>
       <w:r>
         <w:rPr>
@@ -335,8 +393,9 @@
           <w:sz w:val="32"/>
           <w:szCs w:val="32"/>
           <w:u w:val="single"/>
-        </w:rPr>
-        <w:t xml:space="preserve">   </w:t>
+          <w:lang w:val="en-US" w:eastAsia="zh-CN"/>
+        </w:rPr>
+        <w:t>3</w:t>
       </w:r>
       <w:r>
         <w:rPr>
@@ -362,7 +421,26 @@
           <w:szCs w:val="32"/>
           <w:u w:val="single"/>
         </w:rPr>
-        <w:t xml:space="preserve">    </w:t>
+        <w:t xml:space="preserve"> </w:t>
+      </w:r>
+      <w:r>
+        <w:rPr>
+          <w:rFonts w:hint="eastAsia" w:ascii="Times New Roman" w:hAnsi="Times New Roman" w:cs="Times New Roman"/>
+          <w:sz w:val="32"/>
+          <w:szCs w:val="32"/>
+          <w:u w:val="single"/>
+          <w:lang w:val="en-US" w:eastAsia="zh-CN"/>
+        </w:rPr>
+        <w:t>28</w:t>
+      </w:r>
+      <w:r>
+        <w:rPr>
+          <w:rFonts w:hint="eastAsia" w:ascii="Times New Roman" w:hAnsi="Times New Roman" w:cs="Times New Roman"/>
+          <w:sz w:val="32"/>
+          <w:szCs w:val="32"/>
+          <w:u w:val="single"/>
+        </w:rPr>
+        <w:t xml:space="preserve"> </w:t>
       </w:r>
       <w:r>
         <w:rPr>
@@ -607,6 +685,8 @@
           <w:szCs w:val="24"/>
         </w:rPr>
       </w:pPr>
+      <w:bookmarkStart w:id="0" w:name="_GoBack"/>
+      <w:bookmarkEnd w:id="0"/>
     </w:p>
     <w:p>
       <w:pPr>
@@ -711,8 +791,6 @@
           <w:szCs w:val="21"/>
         </w:rPr>
       </w:pPr>
-      <w:bookmarkStart w:id="0" w:name="_GoBack"/>
-      <w:bookmarkEnd w:id="0"/>
     </w:p>
     <w:p>
       <w:pPr>
@@ -1466,7 +1544,7 @@
     <w:lsdException w:uiPriority="99" w:name="footnote text"/>
     <w:lsdException w:uiPriority="99" w:name="annotation text"/>
     <w:lsdException w:uiPriority="99" w:name="header"/>
-    <w:lsdException w:uiPriority="99" w:name="footer"/>
+    <w:lsdException w:qFormat="1" w:uiPriority="99" w:name="footer"/>
     <w:lsdException w:uiPriority="99" w:name="index heading"/>
     <w:lsdException w:qFormat="1" w:uiPriority="35" w:name="caption"/>
     <w:lsdException w:uiPriority="99" w:name="table of figures"/>
@@ -1581,7 +1659,7 @@
     <w:lsdException w:uiPriority="99" w:name="Table Web 1"/>
     <w:lsdException w:uiPriority="99" w:name="Table Web 2"/>
     <w:lsdException w:uiPriority="99" w:name="Table Web 3"/>
-    <w:lsdException w:uiPriority="99" w:name="Balloon Text"/>
+    <w:lsdException w:qFormat="1" w:uiPriority="99" w:name="Balloon Text"/>
     <w:lsdException w:unhideWhenUsed="0" w:uiPriority="59" w:semiHidden="0" w:name="Table Grid"/>
     <w:lsdException w:uiPriority="99" w:name="Table Theme"/>
     <w:lsdException w:unhideWhenUsed="0" w:uiPriority="60" w:semiHidden="0" w:name="Light Shading"/>
@@ -1726,6 +1804,7 @@
     <w:link w:val="9"/>
     <w:semiHidden/>
     <w:unhideWhenUsed/>
+    <w:qFormat/>
     <w:uiPriority w:val="99"/>
     <w:rPr>
       <w:sz w:val="18"/>
@@ -1738,6 +1817,7 @@
     <w:link w:val="8"/>
     <w:semiHidden/>
     <w:unhideWhenUsed/>
+    <w:qFormat/>
     <w:uiPriority w:val="99"/>
     <w:pPr>
       <w:tabs>

</xml_diff>